<commit_message>
Commit: Mon 12/29/2025 21:56:42.39
</commit_message>
<xml_diff>
--- a/linkedin-posts/API_Optimization/API Optimization Techniques.docx
+++ b/linkedin-posts/API_Optimization/API Optimization Techniques.docx
@@ -120,15 +120,7 @@
         <w:t>Lean Payloads</w:t>
       </w:r>
       <w:r>
-        <w:t xml:space="preserve"> → </w:t>
-      </w:r>
-      <w:proofErr w:type="spellStart"/>
-      <w:r>
-        <w:t>Gzip</w:t>
-      </w:r>
-      <w:proofErr w:type="spellEnd"/>
-      <w:r>
-        <w:t xml:space="preserve"> compression + minimal JSON = speed wins</w:t>
+        <w:t xml:space="preserve"> → Gzip compression + minimal JSON = speed wins</w:t>
       </w:r>
     </w:p>
     <w:p>
@@ -262,7 +254,7 @@
     <w:p>
       <w:r>
         <w:pict w14:anchorId="0E71C028">
-          <v:rect id="_x0000_i1031" style="width:0;height:1.5pt" o:hralign="center" o:hrstd="t" o:hr="t" fillcolor="#a0a0a0" stroked="f"/>
+          <v:rect id="_x0000_i1025" style="width:0;height:1.5pt" o:hralign="center" o:hrstd="t" o:hr="t" fillcolor="#a0a0a0" stroked="f"/>
         </w:pict>
       </w:r>
     </w:p>
@@ -287,8 +279,339 @@
       </w:r>
     </w:p>
     <w:p>
+      <w:pPr>
+        <w:pBdr>
+          <w:bottom w:val="single" w:sz="6" w:space="1" w:color="auto"/>
+        </w:pBdr>
+      </w:pPr>
       <w:r>
         <w:t>#APIDesign #SoftwareEngineering #TechTips #BackendDevelopment #PerformanceOptimization</w:t>
+      </w:r>
+    </w:p>
+    <w:p>
+      <w:r>
+        <w:t>2</w:t>
+      </w:r>
+      <w:r>
+        <w:rPr>
+          <w:vertAlign w:val="superscript"/>
+        </w:rPr>
+        <w:t>nd</w:t>
+      </w:r>
+      <w:r>
+        <w:t xml:space="preserve"> version…</w:t>
+      </w:r>
+    </w:p>
+    <w:p>
+      <w:r>
+        <w:rPr>
+          <w:b/>
+          <w:bCs/>
+        </w:rPr>
+        <w:t xml:space="preserve">10 Game-Changing API Optimization Techniques Every Developer Should Know </w:t>
+      </w:r>
+      <w:r>
+        <w:rPr>
+          <w:rFonts w:ascii="Segoe UI Emoji" w:hAnsi="Segoe UI Emoji" w:cs="Segoe UI Emoji"/>
+          <w:b/>
+          <w:bCs/>
+        </w:rPr>
+        <w:t>🚀</w:t>
+      </w:r>
+    </w:p>
+    <w:p>
+      <w:r>
+        <w:t>After years of building scalable systems, here's my battle-tested playbook for API optimization:</w:t>
+      </w:r>
+    </w:p>
+    <w:p>
+      <w:r>
+        <w:rPr>
+          <w:b/>
+          <w:bCs/>
+        </w:rPr>
+        <w:t>Performance Boosters:</w:t>
+      </w:r>
+    </w:p>
+    <w:p>
+      <w:r>
+        <w:rPr>
+          <w:rFonts w:ascii="Segoe UI Emoji" w:hAnsi="Segoe UI Emoji" w:cs="Segoe UI Emoji"/>
+        </w:rPr>
+        <w:lastRenderedPageBreak/>
+        <w:t>🔄</w:t>
+      </w:r>
+      <w:r>
+        <w:t xml:space="preserve"> </w:t>
+      </w:r>
+      <w:r>
+        <w:rPr>
+          <w:b/>
+          <w:bCs/>
+        </w:rPr>
+        <w:t>Async Processing</w:t>
+      </w:r>
+      <w:r>
+        <w:t xml:space="preserve"> - Keep your APIs lightning-fast! Use background jobs (RabbitMQ/Celery) for heavy operations. Users get instant responses while work happens behind the scenes.</w:t>
+      </w:r>
+    </w:p>
+    <w:p>
+      <w:r>
+        <w:rPr>
+          <w:rFonts w:ascii="Segoe UI Emoji" w:hAnsi="Segoe UI Emoji" w:cs="Segoe UI Emoji"/>
+        </w:rPr>
+        <w:t>📄</w:t>
+      </w:r>
+      <w:r>
+        <w:t xml:space="preserve"> </w:t>
+      </w:r>
+      <w:r>
+        <w:rPr>
+          <w:b/>
+          <w:bCs/>
+        </w:rPr>
+        <w:t>Smart Pagination</w:t>
+      </w:r>
+      <w:r>
+        <w:t xml:space="preserve"> - Nobody wants to crash from data overload. Chunk those responses and keep clients happy.</w:t>
+      </w:r>
+    </w:p>
+    <w:p>
+      <w:r>
+        <w:rPr>
+          <w:rFonts w:ascii="Segoe UI Emoji" w:hAnsi="Segoe UI Emoji" w:cs="Segoe UI Emoji"/>
+        </w:rPr>
+        <w:t>⚡</w:t>
+      </w:r>
+      <w:r>
+        <w:t xml:space="preserve"> </w:t>
+      </w:r>
+      <w:r>
+        <w:rPr>
+          <w:b/>
+          <w:bCs/>
+        </w:rPr>
+        <w:t>Caching Magic</w:t>
+      </w:r>
+      <w:r>
+        <w:t xml:space="preserve"> - Redis is your best friend. Store frequent requests and watch response times plummet. Just remember: fresh data = happy users.</w:t>
+      </w:r>
+    </w:p>
+    <w:p>
+      <w:r>
+        <w:rPr>
+          <w:rFonts w:ascii="Segoe UI Emoji" w:hAnsi="Segoe UI Emoji" w:cs="Segoe UI Emoji"/>
+        </w:rPr>
+        <w:t>🎯</w:t>
+      </w:r>
+      <w:r>
+        <w:t xml:space="preserve"> </w:t>
+      </w:r>
+      <w:r>
+        <w:rPr>
+          <w:b/>
+          <w:bCs/>
+        </w:rPr>
+        <w:t>SQL Optimization</w:t>
+      </w:r>
+      <w:r>
+        <w:t xml:space="preserve"> - Slow queries kill performance. Profile them, optimize them, cache them.</w:t>
+      </w:r>
+    </w:p>
+    <w:p>
+      <w:r>
+        <w:rPr>
+          <w:rFonts w:ascii="Segoe UI Emoji" w:hAnsi="Segoe UI Emoji" w:cs="Segoe UI Emoji"/>
+        </w:rPr>
+        <w:t>📦</w:t>
+      </w:r>
+      <w:r>
+        <w:t xml:space="preserve"> </w:t>
+      </w:r>
+      <w:r>
+        <w:rPr>
+          <w:b/>
+          <w:bCs/>
+        </w:rPr>
+        <w:t>Lightweight Payloads</w:t>
+      </w:r>
+      <w:r>
+        <w:t xml:space="preserve"> - Compress with Gzip, trim the fat, and keep it lean. Speed matters!</w:t>
+      </w:r>
+    </w:p>
+    <w:p>
+      <w:r>
+        <w:rPr>
+          <w:b/>
+          <w:bCs/>
+        </w:rPr>
+        <w:t>Security Must-Haves:</w:t>
+      </w:r>
+    </w:p>
+    <w:p>
+      <w:r>
+        <w:rPr>
+          <w:rFonts w:ascii="Segoe UI Symbol" w:hAnsi="Segoe UI Symbol" w:cs="Segoe UI Symbol"/>
+        </w:rPr>
+        <w:t>🛡</w:t>
+      </w:r>
+      <w:r>
+        <w:t xml:space="preserve">️ </w:t>
+      </w:r>
+      <w:r>
+        <w:rPr>
+          <w:b/>
+          <w:bCs/>
+        </w:rPr>
+        <w:t>Rate Limiting</w:t>
+      </w:r>
+      <w:r>
+        <w:t xml:space="preserve"> - Protect your servers from abuse and traffic spikes. Set smart thresholds.</w:t>
+      </w:r>
+    </w:p>
+    <w:p>
+      <w:r>
+        <w:rPr>
+          <w:rFonts w:ascii="Segoe UI Emoji" w:hAnsi="Segoe UI Emoji" w:cs="Segoe UI Emoji"/>
+        </w:rPr>
+        <w:t>✅</w:t>
+      </w:r>
+      <w:r>
+        <w:t xml:space="preserve"> </w:t>
+      </w:r>
+      <w:r>
+        <w:rPr>
+          <w:b/>
+          <w:bCs/>
+        </w:rPr>
+        <w:t>Input Validation</w:t>
+      </w:r>
+      <w:r>
+        <w:t xml:space="preserve"> - Your first line of defense against injection attacks. Sanitize everything!</w:t>
+      </w:r>
+    </w:p>
+    <w:p>
+      <w:r>
+        <w:rPr>
+          <w:rFonts w:ascii="Segoe UI Emoji" w:hAnsi="Segoe UI Emoji" w:cs="Segoe UI Emoji"/>
+        </w:rPr>
+        <w:t>📊</w:t>
+      </w:r>
+      <w:r>
+        <w:t xml:space="preserve"> </w:t>
+      </w:r>
+      <w:r>
+        <w:rPr>
+          <w:b/>
+          <w:bCs/>
+        </w:rPr>
+        <w:t>Monitoring &amp; Logging</w:t>
+      </w:r>
+      <w:r>
+        <w:t xml:space="preserve"> - You can't improve what you don't measure. Track metrics, catch issues early.</w:t>
+      </w:r>
+    </w:p>
+    <w:p>
+      <w:r>
+        <w:rPr>
+          <w:rFonts w:ascii="Segoe UI Emoji" w:hAnsi="Segoe UI Emoji" w:cs="Segoe UI Emoji"/>
+        </w:rPr>
+        <w:t>🔐</w:t>
+      </w:r>
+      <w:r>
+        <w:t xml:space="preserve"> </w:t>
+      </w:r>
+      <w:r>
+        <w:rPr>
+          <w:b/>
+          <w:bCs/>
+        </w:rPr>
+        <w:t>Strong Auth</w:t>
+      </w:r>
+      <w:r>
+        <w:t xml:space="preserve"> - OAuth2, JWT, API keys - pick your weapon and lock it down.</w:t>
+      </w:r>
+    </w:p>
+    <w:p>
+      <w:r>
+        <w:rPr>
+          <w:rFonts w:ascii="Segoe UI Emoji" w:hAnsi="Segoe UI Emoji" w:cs="Segoe UI Emoji"/>
+        </w:rPr>
+        <w:t>🔒</w:t>
+      </w:r>
+      <w:r>
+        <w:t xml:space="preserve"> </w:t>
+      </w:r>
+      <w:r>
+        <w:rPr>
+          <w:b/>
+          <w:bCs/>
+        </w:rPr>
+        <w:t>HTTPS Always</w:t>
+      </w:r>
+      <w:r>
+        <w:t xml:space="preserve"> - Encrypt data in transit. Non-negotiable in 2025!</w:t>
+      </w:r>
+    </w:p>
+    <w:p>
+      <w:r>
+        <w:rPr>
+          <w:b/>
+          <w:bCs/>
+        </w:rPr>
+        <w:t>Pro tip:</w:t>
+      </w:r>
+      <w:r>
+        <w:t xml:space="preserve"> These aren't just checkboxes - they're your ticket to building APIs that scale, perform, and last. </w:t>
+      </w:r>
+      <w:r>
+        <w:rPr>
+          <w:rFonts w:ascii="Segoe UI Emoji" w:hAnsi="Segoe UI Emoji" w:cs="Segoe UI Emoji"/>
+        </w:rPr>
+        <w:t>💪</w:t>
+      </w:r>
+    </w:p>
+    <w:p>
+      <w:r>
+        <w:t xml:space="preserve">What's your go-to optimization technique? Drop it in the comments! </w:t>
+      </w:r>
+      <w:r>
+        <w:rPr>
+          <w:rFonts w:ascii="Segoe UI Emoji" w:hAnsi="Segoe UI Emoji" w:cs="Segoe UI Emoji"/>
+        </w:rPr>
+        <w:t>👇</w:t>
+      </w:r>
+    </w:p>
+    <w:p>
+      <w:r>
+        <w:pict w14:anchorId="5BA3B80A">
+          <v:rect id="_x0000_i1044" style="width:0;height:1.5pt" o:hralign="center" o:hrstd="t" o:hr="t" fillcolor="#a0a0a0" stroked="f"/>
+        </w:pict>
+      </w:r>
+    </w:p>
+    <w:p>
+      <w:r>
+        <w:rPr>
+          <w:rFonts w:ascii="Segoe UI Emoji" w:hAnsi="Segoe UI Emoji" w:cs="Segoe UI Emoji"/>
+        </w:rPr>
+        <w:t>💾</w:t>
+      </w:r>
+      <w:r>
+        <w:t xml:space="preserve"> Bookmark this for your next API project </w:t>
+      </w:r>
+      <w:r>
+        <w:rPr>
+          <w:rFonts w:ascii="Segoe UI Emoji" w:hAnsi="Segoe UI Emoji" w:cs="Segoe UI Emoji"/>
+        </w:rPr>
+        <w:t>🔄</w:t>
+      </w:r>
+      <w:r>
+        <w:t xml:space="preserve"> Share to help fellow developers level up</w:t>
+      </w:r>
+    </w:p>
+    <w:p>
+      <w:r>
+        <w:t>#APIDevelopment #SoftwareEngineering #BackendDevelopment #TechTips #Programming</w:t>
       </w:r>
     </w:p>
     <w:p/>

</xml_diff>